<commit_message>
Update banyak tugas penelitian
</commit_message>
<xml_diff>
--- a/SEMESTER 1/STRATEGI PENGEMBANGAN TEKNOLOGI​/Analisa perkembangan teknologi image processing.docx
+++ b/SEMESTER 1/STRATEGI PENGEMBANGAN TEKNOLOGI​/Analisa perkembangan teknologi image processing.docx
@@ -95,7 +95,14 @@
           <w:rFonts w:ascii="Times New Roman" w:hAnsi="Times New Roman" w:cs="Times New Roman"/>
           <w:lang w:val="en-US"/>
         </w:rPr>
-        <w:t xml:space="preserve">“Tugas </w:t>
+        <w:t>“</w:t>
+      </w:r>
+      <w:r>
+        <w:rPr>
+          <w:rFonts w:ascii="Times New Roman" w:hAnsi="Times New Roman" w:cs="Times New Roman"/>
+          <w:lang w:val="en-US"/>
+        </w:rPr>
+        <w:t>Tugas 1</w:t>
       </w:r>
       <w:r>
         <w:rPr>
@@ -581,19 +588,7 @@
         <w:rPr>
           <w:rFonts w:ascii="Times New Roman" w:hAnsi="Times New Roman" w:cs="Times New Roman"/>
         </w:rPr>
-        <w:t>.</w:t>
-      </w:r>
-      <w:r>
-        <w:rPr>
-          <w:rFonts w:ascii="Times New Roman" w:hAnsi="Times New Roman" w:cs="Times New Roman"/>
-        </w:rPr>
-        <w:t xml:space="preserve"> P</w:t>
-      </w:r>
-      <w:r>
-        <w:rPr>
-          <w:rFonts w:ascii="Times New Roman" w:hAnsi="Times New Roman" w:cs="Times New Roman"/>
-        </w:rPr>
-        <w:t xml:space="preserve">engembangan lebih lanjut dari </w:t>
+        <w:t xml:space="preserve">. Pengembangan lebih lanjut dari </w:t>
       </w:r>
       <w:r>
         <w:rPr>
@@ -607,13 +602,7 @@
         <w:rPr>
           <w:rFonts w:ascii="Times New Roman" w:hAnsi="Times New Roman" w:cs="Times New Roman"/>
         </w:rPr>
-        <w:t xml:space="preserve"> di bidang medis menawarkan peluang besar, terutama jika dikombinasikan dengan teknologi lain yang lebih spesifik dalam menangkap kondisi fisiologis pasien. Teknologi ini dapat memberikan kontribusi penting dalam mempercepat diagnosis serta meningkatkan kualitas analisis medis</w:t>
-      </w:r>
-      <w:r>
-        <w:rPr>
-          <w:rFonts w:ascii="Times New Roman" w:hAnsi="Times New Roman" w:cs="Times New Roman"/>
-        </w:rPr>
-        <w:t>.</w:t>
+        <w:t xml:space="preserve"> di bidang medis menawarkan peluang besar, terutama jika dikombinasikan dengan teknologi lain yang lebih spesifik dalam menangkap kondisi fisiologis pasien. Teknologi ini dapat memberikan kontribusi penting dalam mempercepat diagnosis serta meningkatkan kualitas analisis medis.</w:t>
       </w:r>
       <w:r>
         <w:rPr>
@@ -730,13 +719,7 @@
         <w:rPr>
           <w:rFonts w:ascii="Times New Roman" w:hAnsi="Times New Roman" w:cs="Times New Roman"/>
         </w:rPr>
-        <w:t xml:space="preserve">. </w:t>
-      </w:r>
-      <w:r>
-        <w:rPr>
-          <w:rFonts w:ascii="Times New Roman" w:hAnsi="Times New Roman" w:cs="Times New Roman"/>
-        </w:rPr>
-        <w:t xml:space="preserve">Selain itu, </w:t>
+        <w:t xml:space="preserve">. Selain itu, </w:t>
       </w:r>
       <w:r>
         <w:rPr>
@@ -799,13 +782,7 @@
           <w:rFonts w:ascii="Times New Roman" w:hAnsi="Times New Roman" w:cs="Times New Roman"/>
         </w:rPr>
         <w:lastRenderedPageBreak/>
-        <w:t>kecilnya potensial listrik yang dihasilkan oleh aktivitas otak, sehingga memerlukan alat yang sangat sensitif untuk mendeteksinya</w:t>
-      </w:r>
-      <w:r>
-        <w:rPr>
-          <w:rFonts w:ascii="Times New Roman" w:hAnsi="Times New Roman" w:cs="Times New Roman"/>
-        </w:rPr>
-        <w:t xml:space="preserve"> </w:t>
+        <w:t xml:space="preserve">kecilnya potensial listrik yang dihasilkan oleh aktivitas otak, sehingga memerlukan alat yang sangat sensitif untuk mendeteksinya </w:t>
       </w:r>
       <w:sdt>
         <w:sdtPr>
@@ -861,13 +838,7 @@
         <w:rPr>
           <w:rFonts w:ascii="Times New Roman" w:hAnsi="Times New Roman" w:cs="Times New Roman"/>
         </w:rPr>
-        <w:t xml:space="preserve"> masih terus dikembangkan sebagai alternatif untuk mendiagnosis dan menganalisis pasien secara cepat dan efektif</w:t>
-      </w:r>
-      <w:r>
-        <w:rPr>
-          <w:rFonts w:ascii="Times New Roman" w:hAnsi="Times New Roman" w:cs="Times New Roman"/>
-        </w:rPr>
-        <w:t xml:space="preserve"> </w:t>
+        <w:t xml:space="preserve"> masih terus dikembangkan sebagai alternatif untuk mendiagnosis dan menganalisis pasien secara cepat dan efektif </w:t>
       </w:r>
       <w:sdt>
         <w:sdtPr>
@@ -895,15 +866,7 @@
           <w:i/>
           <w:iCs/>
         </w:rPr>
-        <w:t xml:space="preserve">. </w:t>
-      </w:r>
-      <w:r>
-        <w:rPr>
-          <w:rFonts w:ascii="Times New Roman" w:hAnsi="Times New Roman" w:cs="Times New Roman"/>
-          <w:i/>
-          <w:iCs/>
-        </w:rPr>
-        <w:t>Face recognition</w:t>
+        <w:t>. Face recognition</w:t>
       </w:r>
       <w:r>
         <w:rPr>
@@ -1335,13 +1298,7 @@
         <w:rPr>
           <w:rFonts w:ascii="Times New Roman" w:hAnsi="Times New Roman" w:cs="Times New Roman"/>
         </w:rPr>
-        <w:t>Ketiga</w:t>
-      </w:r>
-      <w:r>
-        <w:rPr>
-          <w:rFonts w:ascii="Times New Roman" w:hAnsi="Times New Roman" w:cs="Times New Roman"/>
-        </w:rPr>
-        <w:t xml:space="preserve">, </w:t>
+        <w:t xml:space="preserve">Ketiga, </w:t>
       </w:r>
       <w:r>
         <w:rPr>
@@ -1414,13 +1371,7 @@
         <w:rPr>
           <w:rFonts w:ascii="Times New Roman" w:hAnsi="Times New Roman" w:cs="Times New Roman"/>
         </w:rPr>
-        <w:t>Keempat</w:t>
-      </w:r>
-      <w:r>
-        <w:rPr>
-          <w:rFonts w:ascii="Times New Roman" w:hAnsi="Times New Roman" w:cs="Times New Roman"/>
-        </w:rPr>
-        <w:t xml:space="preserve">, </w:t>
+        <w:t xml:space="preserve">Keempat, </w:t>
       </w:r>
       <w:r>
         <w:rPr>
@@ -3539,6 +3490,7 @@
   <w:style w:type="character" w:default="1" w:styleId="DefaultParagraphFont">
     <w:name w:val="Default Paragraph Font"/>
     <w:uiPriority w:val="1"/>
+    <w:semiHidden/>
     <w:unhideWhenUsed/>
   </w:style>
   <w:style w:type="table" w:default="1" w:styleId="TableNormal">
@@ -3959,12 +3911,14 @@
   </w:compat>
   <w:rsids>
     <w:rsidRoot w:val="00B64304"/>
+    <w:rsid w:val="007650C4"/>
     <w:rsid w:val="00794DD0"/>
     <w:rsid w:val="00851292"/>
     <w:rsid w:val="00A51D5A"/>
     <w:rsid w:val="00B64304"/>
     <w:rsid w:val="00CF447E"/>
     <w:rsid w:val="00DC0102"/>
+    <w:rsid w:val="00E96B43"/>
   </w:rsids>
   <m:mathPr>
     <m:mathFont m:val="Cambria Math"/>
@@ -4425,10 +4379,6 @@
       <w:color w:val="666666"/>
     </w:rPr>
   </w:style>
-  <w:style w:type="paragraph" w:customStyle="1" w:styleId="FBFA8F526C084EF2AD693018667F3889">
-    <w:name w:val="FBFA8F526C084EF2AD693018667F3889"/>
-    <w:rsid w:val="00A51D5A"/>
-  </w:style>
 </w:styles>
 </file>
 

</xml_diff>